<commit_message>
Java Chapter14 Assignment all finished
</commit_message>
<xml_diff>
--- a/JAVA/out/production/JAVA/Assignment/교재14장실습_2016112158김희수.docx
+++ b/JAVA/out/production/JAVA/Assignment/교재14장실습_2016112158김희수.docx
@@ -6,6 +6,8 @@
       <w:sdtPr>
         <w:rPr>
           <w:color w:val="4472C4" w:themeColor="accent1"/>
+          <w:kern w:val="2"/>
+          <w:sz w:val="20"/>
         </w:rPr>
         <w:id w:val="-823282799"/>
         <w:docPartObj>
@@ -16,8 +18,6 @@
       <w:sdtEndPr>
         <w:rPr>
           <w:color w:val="auto"/>
-          <w:kern w:val="2"/>
-          <w:sz w:val="20"/>
         </w:rPr>
       </w:sdtEndPr>
       <w:sdtContent>
@@ -161,6 +161,7 @@
             <w:dataBinding w:prefixMappings="xmlns:ns0='http://purl.org/dc/elements/1.1/' xmlns:ns1='http://schemas.openxmlformats.org/package/2006/metadata/core-properties' " w:xpath="/ns1:coreProperties[1]/ns0:subject[1]" w:storeItemID="{6C3C8BC8-F283-45AE-878A-BAB7291924A1}"/>
             <w:text/>
           </w:sdtPr>
+          <w:sdtEndPr/>
           <w:sdtContent>
             <w:p>
               <w:pPr>
@@ -277,6 +278,7 @@
                                     <w:calendar w:val="gregorian"/>
                                   </w:date>
                                 </w:sdtPr>
+                                <w:sdtEndPr/>
                                 <w:sdtContent>
                                   <w:p>
                                     <w:pPr>
@@ -324,6 +326,7 @@
                                     <w:dataBinding w:prefixMappings="xmlns:ns0='http://schemas.openxmlformats.org/officeDocument/2006/extended-properties' " w:xpath="/ns0:Properties[1]/ns0:Company[1]" w:storeItemID="{6668398D-A668-4E3E-A5EB-62B293D839F1}"/>
                                     <w:text/>
                                   </w:sdtPr>
+                                  <w:sdtEndPr/>
                                   <w:sdtContent>
                                     <w:r>
                                       <w:rPr>
@@ -356,6 +359,7 @@
                                     <w:dataBinding w:prefixMappings="xmlns:ns0='http://schemas.microsoft.com/office/2006/coverPageProps' " w:xpath="/ns0:CoverPageProperties[1]/ns0:CompanyAddress[1]" w:storeItemID="{55AF091B-3C7A-41E3-B477-F2FDAA23CFDA}"/>
                                     <w:text/>
                                   </w:sdtPr>
+                                  <w:sdtEndPr/>
                                   <w:sdtContent>
                                     <w:r>
                                       <w:rPr>
@@ -416,6 +420,7 @@
                               <w:calendar w:val="gregorian"/>
                             </w:date>
                           </w:sdtPr>
+                          <w:sdtEndPr/>
                           <w:sdtContent>
                             <w:p>
                               <w:pPr>
@@ -463,6 +468,7 @@
                               <w:dataBinding w:prefixMappings="xmlns:ns0='http://schemas.openxmlformats.org/officeDocument/2006/extended-properties' " w:xpath="/ns0:Properties[1]/ns0:Company[1]" w:storeItemID="{6668398D-A668-4E3E-A5EB-62B293D839F1}"/>
                               <w:text/>
                             </w:sdtPr>
+                            <w:sdtEndPr/>
                             <w:sdtContent>
                               <w:r>
                                 <w:rPr>
@@ -495,6 +501,7 @@
                               <w:dataBinding w:prefixMappings="xmlns:ns0='http://schemas.microsoft.com/office/2006/coverPageProps' " w:xpath="/ns0:CoverPageProperties[1]/ns0:CompanyAddress[1]" w:storeItemID="{55AF091B-3C7A-41E3-B477-F2FDAA23CFDA}"/>
                               <w:text/>
                             </w:sdtPr>
+                            <w:sdtEndPr/>
                             <w:sdtContent>
                               <w:r>
                                 <w:rPr>
@@ -1001,11 +1008,6 @@
       </w:r>
     </w:p>
     <w:p>
-      <w:pPr>
-        <w:rPr>
-          <w:rFonts w:hint="eastAsia"/>
-        </w:rPr>
-      </w:pPr>
       <w:r>
         <w:rPr>
           <w:noProof/>
@@ -1048,6 +1050,675 @@
       </w:r>
       <w:r>
         <w:t xml:space="preserve"> </w:t>
+      </w:r>
+    </w:p>
+    <w:p/>
+    <w:p/>
+    <w:p/>
+    <w:p/>
+    <w:p/>
+    <w:p>
+      <w:r>
+        <w:rPr>
+          <w:rFonts w:hint="eastAsia"/>
+        </w:rPr>
+        <w:lastRenderedPageBreak/>
+        <w:t xml:space="preserve"> 두번째 과제는 </w:t>
+      </w:r>
+      <w:r>
+        <w:t>14</w:t>
+      </w:r>
+      <w:r>
+        <w:rPr>
+          <w:rFonts w:hint="eastAsia"/>
+        </w:rPr>
+        <w:t>장 실습문제8번을 해결하는 것이다.</w:t>
+      </w:r>
+      <w:r>
+        <w:t xml:space="preserve"> </w:t>
+      </w:r>
+      <w:r>
+        <w:rPr>
+          <w:rFonts w:hint="eastAsia"/>
+        </w:rPr>
+        <w:t>실습8번은 연주할 곡을 체크박스로 만들고 사용자가 체크한 곡만 순서대로 연주하는 프로그램이다.</w:t>
+      </w:r>
+      <w:r>
+        <w:t xml:space="preserve"> </w:t>
+      </w:r>
+      <w:r>
+        <w:rPr>
+          <w:rFonts w:hint="eastAsia"/>
+        </w:rPr>
+        <w:t>연주시작버튼을 누르면 처음부터 시작하고,</w:t>
+      </w:r>
+      <w:r>
+        <w:t xml:space="preserve"> </w:t>
+      </w:r>
+      <w:proofErr w:type="spellStart"/>
+      <w:r>
+        <w:rPr>
+          <w:rFonts w:hint="eastAsia"/>
+        </w:rPr>
+        <w:t>연주끝버튼을</w:t>
+      </w:r>
+      <w:proofErr w:type="spellEnd"/>
+      <w:r>
+        <w:rPr>
+          <w:rFonts w:hint="eastAsia"/>
+        </w:rPr>
+        <w:t xml:space="preserve"> 누르면 연주가 멈춘다.</w:t>
+      </w:r>
+      <w:r>
+        <w:t xml:space="preserve"> </w:t>
+      </w:r>
+      <w:r>
+        <w:rPr>
+          <w:rFonts w:hint="eastAsia"/>
+        </w:rPr>
+        <w:t xml:space="preserve">상단의 레이블이나 체크박스들은 부차적인 것이고 핵심은 </w:t>
+      </w:r>
+      <w:proofErr w:type="spellStart"/>
+      <w:r>
+        <w:rPr>
+          <w:rFonts w:hint="eastAsia"/>
+        </w:rPr>
+        <w:t>버튼이벤트처리이다</w:t>
+      </w:r>
+      <w:proofErr w:type="spellEnd"/>
+      <w:r>
+        <w:rPr>
+          <w:rFonts w:hint="eastAsia"/>
+        </w:rPr>
+        <w:t>.</w:t>
+      </w:r>
+      <w:r>
+        <w:t xml:space="preserve"> </w:t>
+      </w:r>
+    </w:p>
+    <w:p>
+      <w:r>
+        <w:rPr>
+          <w:rFonts w:hint="eastAsia"/>
+        </w:rPr>
+        <w:t xml:space="preserve"> </w:t>
+      </w:r>
+      <w:proofErr w:type="spellStart"/>
+      <w:r>
+        <w:rPr>
+          <w:rFonts w:hint="eastAsia"/>
+        </w:rPr>
+        <w:t>버튼이벤트처리는</w:t>
+      </w:r>
+      <w:proofErr w:type="spellEnd"/>
+      <w:r>
+        <w:rPr>
+          <w:rFonts w:hint="eastAsia"/>
+        </w:rPr>
+        <w:t xml:space="preserve"> </w:t>
+      </w:r>
+      <w:r>
+        <w:t>ActionListener</w:t>
+      </w:r>
+      <w:r>
+        <w:rPr>
+          <w:rFonts w:hint="eastAsia"/>
+        </w:rPr>
+        <w:t>객체를 생성하여 처리하였다.</w:t>
+      </w:r>
+      <w:r>
+        <w:t xml:space="preserve"> </w:t>
+      </w:r>
+      <w:r>
+        <w:rPr>
+          <w:rFonts w:hint="eastAsia"/>
+        </w:rPr>
+        <w:t xml:space="preserve">책의 예제 </w:t>
+      </w:r>
+      <w:r>
+        <w:t>14-12</w:t>
+      </w:r>
+      <w:r>
+        <w:rPr>
+          <w:rFonts w:hint="eastAsia"/>
+        </w:rPr>
+        <w:t xml:space="preserve">에서는 </w:t>
+      </w:r>
+      <w:r>
+        <w:t>inner class</w:t>
+      </w:r>
+      <w:r>
+        <w:rPr>
+          <w:rFonts w:hint="eastAsia"/>
+        </w:rPr>
+        <w:t xml:space="preserve">를 만들어서 </w:t>
+      </w:r>
+      <w:r>
+        <w:t xml:space="preserve">ActionListener </w:t>
+      </w:r>
+      <w:r>
+        <w:rPr>
+          <w:rFonts w:hint="eastAsia"/>
+        </w:rPr>
+        <w:t>인터페이스를 상속받아서 구현했지만 나는 익명클래스를 이용했다.</w:t>
+      </w:r>
+      <w:r>
+        <w:t xml:space="preserve"> </w:t>
+      </w:r>
+      <w:r>
+        <w:rPr>
+          <w:rFonts w:hint="eastAsia"/>
+        </w:rPr>
+        <w:t xml:space="preserve">익명클래스 내의 </w:t>
+      </w:r>
+      <w:proofErr w:type="spellStart"/>
+      <w:r>
+        <w:t>actionPerformed</w:t>
+      </w:r>
+      <w:proofErr w:type="spellEnd"/>
+      <w:r>
+        <w:rPr>
+          <w:rFonts w:hint="eastAsia"/>
+        </w:rPr>
+        <w:t xml:space="preserve">메소드를 </w:t>
+      </w:r>
+      <w:proofErr w:type="spellStart"/>
+      <w:r>
+        <w:rPr>
+          <w:rFonts w:hint="eastAsia"/>
+        </w:rPr>
+        <w:t>오버라이딩하는데</w:t>
+      </w:r>
+      <w:proofErr w:type="spellEnd"/>
+      <w:r>
+        <w:rPr>
+          <w:rFonts w:hint="eastAsia"/>
+        </w:rPr>
+        <w:t xml:space="preserve"> 누른 버튼의 텍스트가 </w:t>
+      </w:r>
+      <w:r>
+        <w:t>“music start”</w:t>
+      </w:r>
+      <w:r>
+        <w:rPr>
+          <w:rFonts w:hint="eastAsia"/>
+        </w:rPr>
+        <w:t>일 땐,</w:t>
+      </w:r>
+      <w:r>
+        <w:t xml:space="preserve"> </w:t>
+      </w:r>
+      <w:r>
+        <w:rPr>
+          <w:rFonts w:hint="eastAsia"/>
+        </w:rPr>
+        <w:t>체크된 목록에 대해서만 연주를 시작한다.</w:t>
+      </w:r>
+      <w:r>
+        <w:t xml:space="preserve"> </w:t>
+      </w:r>
+      <w:r>
+        <w:rPr>
+          <w:rFonts w:hint="eastAsia"/>
+        </w:rPr>
+        <w:t xml:space="preserve">이를 위해 </w:t>
+      </w:r>
+      <w:proofErr w:type="spellStart"/>
+      <w:r>
+        <w:t>playing_audio</w:t>
+      </w:r>
+      <w:proofErr w:type="spellEnd"/>
+      <w:r>
+        <w:rPr>
+          <w:rFonts w:hint="eastAsia"/>
+        </w:rPr>
+        <w:t>배열에 체크된 목록의 텍스트들을 저장해주었다.</w:t>
+      </w:r>
+      <w:r>
+        <w:t xml:space="preserve"> </w:t>
+      </w:r>
+      <w:r>
+        <w:rPr>
+          <w:rFonts w:hint="eastAsia"/>
+        </w:rPr>
+        <w:t>즉,</w:t>
+      </w:r>
+      <w:r>
+        <w:t xml:space="preserve"> </w:t>
+      </w:r>
+      <w:r>
+        <w:rPr>
+          <w:rFonts w:hint="eastAsia"/>
+        </w:rPr>
+        <w:t xml:space="preserve">재생하고자 하는 음원들만 </w:t>
+      </w:r>
+      <w:proofErr w:type="spellStart"/>
+      <w:r>
+        <w:t>playing_audio</w:t>
+      </w:r>
+      <w:proofErr w:type="spellEnd"/>
+      <w:r>
+        <w:rPr>
+          <w:rFonts w:hint="eastAsia"/>
+        </w:rPr>
+        <w:t xml:space="preserve">배열에 저장되는 것이다. 재생은 </w:t>
+      </w:r>
+      <w:proofErr w:type="spellStart"/>
+      <w:r>
+        <w:t>loadAudio</w:t>
+      </w:r>
+      <w:proofErr w:type="spellEnd"/>
+      <w:r>
+        <w:rPr>
+          <w:rFonts w:hint="eastAsia"/>
+        </w:rPr>
+        <w:t>메소드에 의해 수행된다.</w:t>
+      </w:r>
+      <w:r>
+        <w:t xml:space="preserve"> </w:t>
+      </w:r>
+      <w:r>
+        <w:rPr>
+          <w:rFonts w:hint="eastAsia"/>
+        </w:rPr>
+        <w:t xml:space="preserve">눌러진 버튼의 텍스트가 </w:t>
+      </w:r>
+      <w:r>
+        <w:t>“music end”</w:t>
+      </w:r>
+      <w:r>
+        <w:rPr>
+          <w:rFonts w:hint="eastAsia"/>
+        </w:rPr>
+        <w:t>일 경우 노래가 정지된다.</w:t>
+      </w:r>
+      <w:r>
+        <w:t xml:space="preserve"> </w:t>
+      </w:r>
+    </w:p>
+    <w:p>
+      <w:pPr>
+        <w:rPr>
+          <w:rFonts w:hint="eastAsia"/>
+        </w:rPr>
+      </w:pPr>
+      <w:r>
+        <w:rPr>
+          <w:rFonts w:hint="eastAsia"/>
+        </w:rPr>
+        <w:t xml:space="preserve"> </w:t>
+      </w:r>
+      <w:proofErr w:type="spellStart"/>
+      <w:r>
+        <w:rPr>
+          <w:rFonts w:hint="eastAsia"/>
+        </w:rPr>
+        <w:t>l</w:t>
+      </w:r>
+      <w:r>
+        <w:t>oadAudio</w:t>
+      </w:r>
+      <w:proofErr w:type="spellEnd"/>
+      <w:r>
+        <w:rPr>
+          <w:rFonts w:hint="eastAsia"/>
+        </w:rPr>
+        <w:t>메소드는 재생을 위한 메소드로 파라미터로 i</w:t>
+      </w:r>
+      <w:r>
+        <w:t>ndex</w:t>
+      </w:r>
+      <w:r>
+        <w:rPr>
+          <w:rFonts w:hint="eastAsia"/>
+        </w:rPr>
+        <w:t>를 받으나 이 i</w:t>
+      </w:r>
+      <w:r>
+        <w:t>ndex</w:t>
+      </w:r>
+      <w:r>
+        <w:rPr>
+          <w:rFonts w:hint="eastAsia"/>
+        </w:rPr>
+        <w:t>는 재귀호출을 위한 파라미터이다.</w:t>
+      </w:r>
+      <w:r>
+        <w:t xml:space="preserve"> </w:t>
+      </w:r>
+      <w:proofErr w:type="spellStart"/>
+      <w:r>
+        <w:t>loadAudio</w:t>
+      </w:r>
+      <w:proofErr w:type="spellEnd"/>
+      <w:r>
+        <w:rPr>
+          <w:rFonts w:hint="eastAsia"/>
+        </w:rPr>
+        <w:t xml:space="preserve">메소드 내에선 </w:t>
+      </w:r>
+      <w:r>
+        <w:t>index</w:t>
+      </w:r>
+      <w:r>
+        <w:rPr>
+          <w:rFonts w:hint="eastAsia"/>
+        </w:rPr>
+        <w:t xml:space="preserve">와 </w:t>
+      </w:r>
+      <w:r>
+        <w:t>count</w:t>
+      </w:r>
+      <w:r>
+        <w:rPr>
+          <w:rFonts w:hint="eastAsia"/>
+        </w:rPr>
+        <w:t>가 동일할 때</w:t>
+      </w:r>
+      <w:r>
+        <w:t xml:space="preserve">, </w:t>
+      </w:r>
+      <w:r>
+        <w:rPr>
+          <w:rFonts w:hint="eastAsia"/>
+        </w:rPr>
+        <w:t xml:space="preserve">즉 체크된 음원들을 모두 </w:t>
+      </w:r>
+      <w:proofErr w:type="spellStart"/>
+      <w:r>
+        <w:rPr>
+          <w:rFonts w:hint="eastAsia"/>
+        </w:rPr>
+        <w:t>연주했을때의</w:t>
+      </w:r>
+      <w:proofErr w:type="spellEnd"/>
+      <w:r>
+        <w:rPr>
+          <w:rFonts w:hint="eastAsia"/>
+        </w:rPr>
+        <w:t xml:space="preserve"> 경우를 </w:t>
+      </w:r>
+      <w:proofErr w:type="spellStart"/>
+      <w:r>
+        <w:rPr>
+          <w:rFonts w:hint="eastAsia"/>
+        </w:rPr>
+        <w:t>처리해줘야한다</w:t>
+      </w:r>
+      <w:proofErr w:type="spellEnd"/>
+      <w:r>
+        <w:rPr>
+          <w:rFonts w:hint="eastAsia"/>
+        </w:rPr>
+        <w:t>.</w:t>
+      </w:r>
+      <w:r>
+        <w:t xml:space="preserve"> </w:t>
+      </w:r>
+      <w:r>
+        <w:rPr>
+          <w:rFonts w:hint="eastAsia"/>
+        </w:rPr>
+        <w:t xml:space="preserve">이는 다음 재생을 위해서이다. 동일하지 않을 때는 음원의 경로명으로부터 </w:t>
+      </w:r>
+      <w:proofErr w:type="spellStart"/>
+      <w:r>
+        <w:t>AudioInputStream</w:t>
+      </w:r>
+      <w:proofErr w:type="spellEnd"/>
+      <w:r>
+        <w:rPr>
+          <w:rFonts w:hint="eastAsia"/>
+        </w:rPr>
+        <w:t xml:space="preserve">을 생성하고 이를 통해 </w:t>
+      </w:r>
+      <w:proofErr w:type="spellStart"/>
+      <w:r>
+        <w:rPr>
+          <w:rFonts w:hint="eastAsia"/>
+        </w:rPr>
+        <w:t>오디오클립을</w:t>
+      </w:r>
+      <w:proofErr w:type="spellEnd"/>
+      <w:r>
+        <w:rPr>
+          <w:rFonts w:hint="eastAsia"/>
+        </w:rPr>
+        <w:t xml:space="preserve"> 만든다.</w:t>
+      </w:r>
+      <w:r>
+        <w:t xml:space="preserve"> </w:t>
+      </w:r>
+      <w:r>
+        <w:rPr>
+          <w:rFonts w:hint="eastAsia"/>
+        </w:rPr>
+        <w:t xml:space="preserve">이 </w:t>
+      </w:r>
+      <w:proofErr w:type="spellStart"/>
+      <w:r>
+        <w:t>audioClip</w:t>
+      </w:r>
+      <w:proofErr w:type="spellEnd"/>
+      <w:r>
+        <w:rPr>
+          <w:rFonts w:hint="eastAsia"/>
+        </w:rPr>
+        <w:t>이 실제로 음원을 재생한다.</w:t>
+      </w:r>
+      <w:r>
+        <w:t xml:space="preserve"> </w:t>
+      </w:r>
+      <w:r>
+        <w:rPr>
+          <w:rFonts w:hint="eastAsia"/>
+        </w:rPr>
+        <w:t xml:space="preserve">이는 </w:t>
+      </w:r>
+      <w:r>
+        <w:t>open</w:t>
+      </w:r>
+      <w:r>
+        <w:rPr>
+          <w:rFonts w:hint="eastAsia"/>
+        </w:rPr>
+        <w:t xml:space="preserve">메소드와 </w:t>
+      </w:r>
+      <w:r>
+        <w:t>start</w:t>
+      </w:r>
+      <w:r>
+        <w:rPr>
+          <w:rFonts w:hint="eastAsia"/>
+        </w:rPr>
+        <w:t>메소드를 통해 이루어진다.</w:t>
+      </w:r>
+      <w:r>
+        <w:t xml:space="preserve"> </w:t>
+      </w:r>
+      <w:r>
+        <w:rPr>
+          <w:rFonts w:hint="eastAsia"/>
+        </w:rPr>
+        <w:t>단,</w:t>
+      </w:r>
+      <w:r>
+        <w:t xml:space="preserve"> </w:t>
+      </w:r>
+      <w:r>
+        <w:rPr>
+          <w:rFonts w:hint="eastAsia"/>
+        </w:rPr>
+        <w:t xml:space="preserve">음악이 종료되면 다음 음악이 이어서 연주되도록 하기 위해서 </w:t>
+      </w:r>
+      <w:proofErr w:type="spellStart"/>
+      <w:r>
+        <w:t>LineEvent</w:t>
+      </w:r>
+      <w:proofErr w:type="spellEnd"/>
+      <w:r>
+        <w:rPr>
+          <w:rFonts w:hint="eastAsia"/>
+        </w:rPr>
+        <w:t>를 처리해야한다.</w:t>
+      </w:r>
+      <w:r>
+        <w:t xml:space="preserve"> </w:t>
+      </w:r>
+      <w:proofErr w:type="spellStart"/>
+      <w:r>
+        <w:rPr>
+          <w:rFonts w:hint="eastAsia"/>
+        </w:rPr>
+        <w:t>L</w:t>
+      </w:r>
+      <w:r>
+        <w:t>ineEvent</w:t>
+      </w:r>
+      <w:proofErr w:type="spellEnd"/>
+      <w:r>
+        <w:rPr>
+          <w:rFonts w:hint="eastAsia"/>
+        </w:rPr>
+        <w:t xml:space="preserve">는 </w:t>
+      </w:r>
+      <w:proofErr w:type="spellStart"/>
+      <w:r>
+        <w:t>LineListener</w:t>
+      </w:r>
+      <w:proofErr w:type="spellEnd"/>
+      <w:r>
+        <w:rPr>
+          <w:rFonts w:hint="eastAsia"/>
+        </w:rPr>
+        <w:t xml:space="preserve"> 인터페이스를 상속받은 </w:t>
+      </w:r>
+      <w:r>
+        <w:t>inner class</w:t>
+      </w:r>
+      <w:r>
+        <w:rPr>
+          <w:rFonts w:hint="eastAsia"/>
+        </w:rPr>
+        <w:t>(</w:t>
+      </w:r>
+      <w:proofErr w:type="spellStart"/>
+      <w:r>
+        <w:rPr>
+          <w:rFonts w:hint="eastAsia"/>
+        </w:rPr>
+        <w:t>M</w:t>
+      </w:r>
+      <w:r>
+        <w:t>yLineListener</w:t>
+      </w:r>
+      <w:proofErr w:type="spellEnd"/>
+      <w:r>
+        <w:t>)</w:t>
+      </w:r>
+      <w:r>
+        <w:rPr>
+          <w:rFonts w:hint="eastAsia"/>
+        </w:rPr>
+        <w:t xml:space="preserve">에서 </w:t>
+      </w:r>
+      <w:r>
+        <w:t>update</w:t>
+      </w:r>
+      <w:r>
+        <w:rPr>
+          <w:rFonts w:hint="eastAsia"/>
+        </w:rPr>
+        <w:t xml:space="preserve">메소드를 </w:t>
+      </w:r>
+      <w:proofErr w:type="spellStart"/>
+      <w:r>
+        <w:rPr>
+          <w:rFonts w:hint="eastAsia"/>
+        </w:rPr>
+        <w:t>오버라이딩하여</w:t>
+      </w:r>
+      <w:proofErr w:type="spellEnd"/>
+      <w:r>
+        <w:rPr>
+          <w:rFonts w:hint="eastAsia"/>
+        </w:rPr>
+        <w:t xml:space="preserve"> 처리했다.</w:t>
+      </w:r>
+      <w:r>
+        <w:t xml:space="preserve"> update</w:t>
+      </w:r>
+      <w:r>
+        <w:rPr>
+          <w:rFonts w:hint="eastAsia"/>
+        </w:rPr>
+        <w:t xml:space="preserve">메소드의 내용은 </w:t>
+      </w:r>
+      <w:proofErr w:type="spellStart"/>
+      <w:r>
+        <w:t>LineEvent</w:t>
+      </w:r>
+      <w:proofErr w:type="spellEnd"/>
+      <w:r>
+        <w:rPr>
+          <w:rFonts w:hint="eastAsia"/>
+        </w:rPr>
+        <w:t xml:space="preserve">가 </w:t>
+      </w:r>
+      <w:r>
+        <w:t>STOP</w:t>
+      </w:r>
+      <w:r>
+        <w:rPr>
+          <w:rFonts w:hint="eastAsia"/>
+        </w:rPr>
+        <w:t>이면,</w:t>
+      </w:r>
+      <w:r>
+        <w:t xml:space="preserve"> </w:t>
+      </w:r>
+      <w:r>
+        <w:rPr>
+          <w:rFonts w:hint="eastAsia"/>
+        </w:rPr>
+        <w:t xml:space="preserve">즉 음원이 종료되면 </w:t>
+      </w:r>
+      <w:proofErr w:type="spellStart"/>
+      <w:r>
+        <w:rPr>
+          <w:rFonts w:hint="eastAsia"/>
+        </w:rPr>
+        <w:t>오디오스트림을</w:t>
+      </w:r>
+      <w:proofErr w:type="spellEnd"/>
+      <w:r>
+        <w:rPr>
+          <w:rFonts w:hint="eastAsia"/>
+        </w:rPr>
+        <w:t xml:space="preserve"> 종료하고 다음 음원을 재생한다.</w:t>
+      </w:r>
+      <w:r>
+        <w:t xml:space="preserve"> </w:t>
+      </w:r>
+      <w:r>
+        <w:rPr>
+          <w:rFonts w:hint="eastAsia"/>
+        </w:rPr>
+        <w:t xml:space="preserve">다음 음원 재생은 </w:t>
+      </w:r>
+      <w:proofErr w:type="spellStart"/>
+      <w:r>
+        <w:t>loadAudio</w:t>
+      </w:r>
+      <w:proofErr w:type="spellEnd"/>
+      <w:r>
+        <w:t>(index+1)</w:t>
+      </w:r>
+      <w:r>
+        <w:rPr>
+          <w:rFonts w:hint="eastAsia"/>
+        </w:rPr>
+        <w:t xml:space="preserve">을 통해 재귀적으로 이루어진다 </w:t>
       </w:r>
     </w:p>
     <w:sectPr>
@@ -1521,6 +2192,26 @@
       <w:sz w:val="22"/>
     </w:rPr>
   </w:style>
+  <w:style w:type="paragraph" w:customStyle="1" w:styleId="a4">
+    <w:name w:val="문제본문"/>
+    <w:basedOn w:val="a"/>
+    <w:rsid w:val="00324095"/>
+    <w:pPr>
+      <w:snapToGrid w:val="0"/>
+      <w:spacing w:after="0" w:line="384" w:lineRule="auto"/>
+      <w:ind w:left="340" w:hanging="260"/>
+      <w:textAlignment w:val="baseline"/>
+    </w:pPr>
+    <w:rPr>
+      <w:rFonts w:ascii="굴림" w:eastAsia="굴림" w:hAnsi="굴림" w:cs="굴림"/>
+      <w:color w:val="000000"/>
+      <w:spacing w:val="-4"/>
+      <w:w w:val="98"/>
+      <w:kern w:val="0"/>
+      <w:sz w:val="18"/>
+      <w:szCs w:val="18"/>
+    </w:rPr>
+  </w:style>
 </w:styles>
 </file>
 
@@ -1613,6 +2304,14 @@
     <w:pitch w:val="variable"/>
     <w:sig w:usb0="E0002EFF" w:usb1="C000785B" w:usb2="00000009" w:usb3="00000000" w:csb0="000001FF" w:csb1="00000000"/>
   </w:font>
+  <w:font w:name="굴림">
+    <w:altName w:val="Gulim"/>
+    <w:panose1 w:val="020B0600000101010101"/>
+    <w:charset w:val="81"/>
+    <w:family w:val="modern"/>
+    <w:pitch w:val="variable"/>
+    <w:sig w:usb0="B00002AF" w:usb1="69D77CFB" w:usb2="00000030" w:usb3="00000000" w:csb0="0008009F" w:csb1="00000000"/>
+  </w:font>
 </w:fonts>
 </file>
 
@@ -1644,7 +2343,9 @@
   <w:rsids>
     <w:rsidRoot w:val="007F6D0D"/>
     <w:rsid w:val="00091AC0"/>
+    <w:rsid w:val="003D2916"/>
     <w:rsid w:val="007F6D0D"/>
+    <w:rsid w:val="00D43BED"/>
   </w:rsids>
   <m:mathPr>
     <m:mathFont m:val="Cambria Math"/>

</xml_diff>